<commit_message>
Add login functionality and dashboard for lesson 10 exercises
</commit_message>
<xml_diff>
--- a/cypress-course.docx
+++ b/cypress-course.docx
@@ -1,6 +1,6 @@
 
 <file path=word/document.xml><?xml version="1.0" encoding="utf-8"?>
-<w:document xmlns:wpc="http://schemas.microsoft.com/office/word/2010/wordprocessingCanvas" xmlns:cx="http://schemas.microsoft.com/office/drawing/2014/chartex" xmlns:cx1="http://schemas.microsoft.com/office/drawing/2015/9/8/chartex" xmlns:cx2="http://schemas.microsoft.com/office/drawing/2015/10/21/chartex" xmlns:cx3="http://schemas.microsoft.com/office/drawing/2016/5/9/chartex" xmlns:cx4="http://schemas.microsoft.com/office/drawing/2016/5/10/chartex" xmlns:cx5="http://schemas.microsoft.com/office/drawing/2016/5/11/chartex" xmlns:cx6="http://schemas.microsoft.com/office/drawing/2016/5/12/chartex" xmlns:cx7="http://schemas.microsoft.com/office/drawing/2016/5/13/chartex" xmlns:cx8="http://schemas.microsoft.com/office/drawing/2016/5/14/chartex" xmlns:mc="http://schemas.openxmlformats.org/markup-compatibility/2006" xmlns:aink="http://schemas.microsoft.com/office/drawing/2016/ink" xmlns:am3d="http://schemas.microsoft.com/office/drawing/2017/model3d" xmlns:o="urn:schemas-microsoft-com:office:office" xmlns:oel="http://schemas.microsoft.com/office/2019/extlst" xmlns:r="http://schemas.openxmlformats.org/officeDocument/2006/relationships" xmlns:m="http://schemas.openxmlformats.org/officeDocument/2006/math" xmlns:v="urn:schemas-microsoft-com:vml" xmlns:wp14="http://schemas.microsoft.com/office/word/2010/wordprocessingDrawing" xmlns:wp="http://schemas.openxmlformats.org/drawingml/2006/wordprocessingDrawing" xmlns:w10="urn:schemas-microsoft-com:office:word" xmlns:w="http://schemas.openxmlformats.org/wordprocessingml/2006/main" xmlns:w14="http://schemas.microsoft.com/office/word/2010/wordml" xmlns:w15="http://schemas.microsoft.com/office/word/2012/wordml" xmlns:w16cex="http://schemas.microsoft.com/office/word/2018/wordml/cex" xmlns:w16cid="http://schemas.microsoft.com/office/word/2016/wordml/cid" xmlns:w16="http://schemas.microsoft.com/office/word/2018/wordml" xmlns:w16du="http://schemas.microsoft.com/office/word/2023/wordml/word16du" xmlns:w16sdtdh="http://schemas.microsoft.com/office/word/2020/wordml/sdtdatahash" xmlns:w16se="http://schemas.microsoft.com/office/word/2015/wordml/symex" xmlns:wpg="http://schemas.microsoft.com/office/word/2010/wordprocessingGroup" xmlns:wpi="http://schemas.microsoft.com/office/word/2010/wordprocessingInk" xmlns:wne="http://schemas.microsoft.com/office/word/2006/wordml" xmlns:wps="http://schemas.microsoft.com/office/word/2010/wordprocessingShape" mc:Ignorable="w14 w15 w16se w16cid w16 w16cex w16sdtdh w16du wp14">
+<w:document xmlns:wpc="http://schemas.microsoft.com/office/word/2010/wordprocessingCanvas" xmlns:cx="http://schemas.microsoft.com/office/drawing/2014/chartex" xmlns:cx1="http://schemas.microsoft.com/office/drawing/2015/9/8/chartex" xmlns:cx2="http://schemas.microsoft.com/office/drawing/2015/10/21/chartex" xmlns:cx3="http://schemas.microsoft.com/office/drawing/2016/5/9/chartex" xmlns:cx4="http://schemas.microsoft.com/office/drawing/2016/5/10/chartex" xmlns:cx5="http://schemas.microsoft.com/office/drawing/2016/5/11/chartex" xmlns:cx6="http://schemas.microsoft.com/office/drawing/2016/5/12/chartex" xmlns:cx7="http://schemas.microsoft.com/office/drawing/2016/5/13/chartex" xmlns:cx8="http://schemas.microsoft.com/office/drawing/2016/5/14/chartex" xmlns:mc="http://schemas.openxmlformats.org/markup-compatibility/2006" xmlns:aink="http://schemas.microsoft.com/office/drawing/2016/ink" xmlns:am3d="http://schemas.microsoft.com/office/drawing/2017/model3d" xmlns:o="urn:schemas-microsoft-com:office:office" xmlns:oel="http://schemas.microsoft.com/office/2019/extlst" xmlns:r="http://schemas.openxmlformats.org/officeDocument/2006/relationships" xmlns:m="http://schemas.openxmlformats.org/officeDocument/2006/math" xmlns:v="urn:schemas-microsoft-com:vml" xmlns:wp14="http://schemas.microsoft.com/office/word/2010/wordprocessingDrawing" xmlns:wp="http://schemas.openxmlformats.org/drawingml/2006/wordprocessingDrawing" xmlns:w10="urn:schemas-microsoft-com:office:word" xmlns:w="http://schemas.openxmlformats.org/wordprocessingml/2006/main" xmlns:w14="http://schemas.microsoft.com/office/word/2010/wordml" xmlns:w15="http://schemas.microsoft.com/office/word/2012/wordml" xmlns:w16cex="http://schemas.microsoft.com/office/word/2018/wordml/cex" xmlns:w16cid="http://schemas.microsoft.com/office/word/2016/wordml/cid" xmlns:w16="http://schemas.microsoft.com/office/word/2018/wordml" xmlns:w16du="http://schemas.microsoft.com/office/word/2023/wordml/word16du" xmlns:w16sdtdh="http://schemas.microsoft.com/office/word/2020/wordml/sdtdatahash" xmlns:w16sdtfl="http://schemas.microsoft.com/office/word/2024/wordml/sdtformatlock" xmlns:w16se="http://schemas.microsoft.com/office/word/2015/wordml/symex" xmlns:wpg="http://schemas.microsoft.com/office/word/2010/wordprocessingGroup" xmlns:wpi="http://schemas.microsoft.com/office/word/2010/wordprocessingInk" xmlns:wne="http://schemas.microsoft.com/office/word/2006/wordml" xmlns:wps="http://schemas.microsoft.com/office/word/2010/wordprocessingShape" mc:Ignorable="w14 w15 w16se w16cid w16 w16cex w16sdtdh w16sdtfl w16du wp14">
   <w:body>
     <w:p>
       <w:pPr>
@@ -76,10 +76,7 @@
         </w:rPr>
       </w:pPr>
       <w:r>
-        <w:t xml:space="preserve">Lesson 1: Welcome, Course Overview, and </w:t>
-      </w:r>
-      <w:r>
-        <w:t>Introduction to Node.js</w:t>
+        <w:t>Lesson 1: Welcome, Course Overview, and Introduction to Node.js</w:t>
       </w:r>
     </w:p>
     <w:p>
@@ -369,7 +366,6 @@
         </w:numPr>
       </w:pPr>
       <w:r>
-        <w:lastRenderedPageBreak/>
         <w:t>Learn fundamental JavaScript concepts necessary for writing Cypress tests.</w:t>
       </w:r>
     </w:p>
@@ -439,10 +435,7 @@
         <w:t>const</w:t>
       </w:r>
       <w:r>
-        <w:t xml:space="preserve">) and data </w:t>
-      </w:r>
-      <w:r>
-        <w:t>types.</w:t>
+        <w:t>) and data types.</w:t>
       </w:r>
     </w:p>
     <w:p>
@@ -1287,7 +1280,6 @@
         </w:rPr>
       </w:pPr>
       <w:r>
-        <w:lastRenderedPageBreak/>
         <w:t xml:space="preserve">Lesson 5: Introduction to DOM: Properties, Methods, and the Global </w:t>
       </w:r>
       <w:r>
@@ -1892,7 +1884,6 @@
         </w:rPr>
       </w:pPr>
       <w:r>
-        <w:lastRenderedPageBreak/>
         <w:t>Module 2: Introduction to Cypress and Core Concepts (Lessons 6-9)</w:t>
       </w:r>
     </w:p>
@@ -2285,6 +2276,7 @@
         <w:t>Commands for clicking, typing, selecting, and hovering (</w:t>
       </w:r>
       <w:proofErr w:type="spellStart"/>
+      <w:proofErr w:type="gramStart"/>
       <w:r>
         <w:rPr>
           <w:rStyle w:val="InlineCode"/>
@@ -2293,6 +2285,7 @@
         <w:t>cy.click</w:t>
       </w:r>
       <w:proofErr w:type="spellEnd"/>
+      <w:proofErr w:type="gramEnd"/>
       <w:r>
         <w:rPr>
           <w:rStyle w:val="InlineCode"/>
@@ -2394,7 +2387,6 @@
         </w:numPr>
       </w:pPr>
       <w:r>
-        <w:lastRenderedPageBreak/>
         <w:t>Managing form submissions.</w:t>
       </w:r>
     </w:p>
@@ -2646,10 +2638,7 @@
         </w:numPr>
       </w:pPr>
       <w:r>
-        <w:t xml:space="preserve">Existence, visibility, equality, length, and </w:t>
-      </w:r>
-      <w:r>
-        <w:t>content checks.</w:t>
+        <w:t>Existence, visibility, equality, length, and content checks.</w:t>
       </w:r>
     </w:p>
     <w:p>
@@ -2803,7 +2792,6 @@
         </w:numPr>
       </w:pPr>
       <w:r>
-        <w:lastRenderedPageBreak/>
         <w:t>Manage test data effectively using fixtures and understand include/exclude patterns.</w:t>
       </w:r>
     </w:p>
@@ -2857,6 +2845,7 @@
         <w:t>Loading fixture data in tests (</w:t>
       </w:r>
       <w:proofErr w:type="spellStart"/>
+      <w:proofErr w:type="gramStart"/>
       <w:r>
         <w:rPr>
           <w:rStyle w:val="InlineCode"/>
@@ -2865,6 +2854,7 @@
         <w:t>cy.fixture</w:t>
       </w:r>
       <w:proofErr w:type="spellEnd"/>
+      <w:proofErr w:type="gramEnd"/>
       <w:r>
         <w:rPr>
           <w:rStyle w:val="InlineCode"/>
@@ -2909,7 +2899,15 @@
         </w:numPr>
       </w:pPr>
       <w:r>
-        <w:t>Organizing tests to include or exclude certain test suites.</w:t>
+        <w:t xml:space="preserve">Organizing tests to include or exclude certain test </w:t>
+      </w:r>
+      <w:proofErr w:type="gramStart"/>
+      <w:r>
+        <w:t>suites</w:t>
+      </w:r>
+      <w:proofErr w:type="gramEnd"/>
+      <w:r>
+        <w:t>.</w:t>
       </w:r>
     </w:p>
     <w:p>
@@ -3089,10 +3087,7 @@
         </w:numPr>
       </w:pPr>
       <w:r>
-        <w:t xml:space="preserve">Organize tests using best practices for </w:t>
-      </w:r>
-      <w:r>
-        <w:t>maintainability and scalability.</w:t>
+        <w:t>Organize tests using best practices for maintainability and scalability.</w:t>
       </w:r>
     </w:p>
     <w:p>
@@ -3133,6 +3128,7 @@
       <w:r>
         <w:t xml:space="preserve">Using </w:t>
       </w:r>
+      <w:proofErr w:type="gramStart"/>
       <w:r>
         <w:rPr>
           <w:rStyle w:val="InlineCode"/>
@@ -3140,6 +3136,7 @@
         </w:rPr>
         <w:t>describe</w:t>
       </w:r>
+      <w:proofErr w:type="gramEnd"/>
       <w:r>
         <w:t xml:space="preserve"> and </w:t>
       </w:r>
@@ -3256,7 +3253,6 @@
         <w:rPr>
           <w:b/>
         </w:rPr>
-        <w:lastRenderedPageBreak/>
         <w:t>Tagging and Categorizing Tests:</w:t>
       </w:r>
     </w:p>
@@ -3498,6 +3494,7 @@
         </w:numPr>
       </w:pPr>
       <w:r>
+        <w:lastRenderedPageBreak/>
         <w:t>Encapsulating page elements and actions within page objects.</w:t>
       </w:r>
     </w:p>
@@ -3633,7 +3630,6 @@
         </w:rPr>
       </w:pPr>
       <w:r>
-        <w:lastRenderedPageBreak/>
         <w:t>Lesson 12: Cypress Configuration Files and Environment Variables</w:t>
       </w:r>
     </w:p>
@@ -3792,6 +3788,7 @@
         <w:t>Accessing environment variables in tests (</w:t>
       </w:r>
       <w:proofErr w:type="spellStart"/>
+      <w:proofErr w:type="gramStart"/>
       <w:r>
         <w:rPr>
           <w:rStyle w:val="InlineCode"/>
@@ -3805,77 +3802,85 @@
           <w:rStyle w:val="InlineCode"/>
           <w:highlight w:val="none"/>
         </w:rPr>
-        <w:t>()</w:t>
-      </w:r>
-      <w:r>
-        <w:t>).</w:t>
-      </w:r>
-    </w:p>
-    <w:p>
-      <w:pPr>
-        <w:numPr>
-          <w:ilvl w:val="1"/>
-          <w:numId w:val="1"/>
-        </w:numPr>
-      </w:pPr>
-      <w:r>
-        <w:rPr>
-          <w:b/>
-        </w:rPr>
-        <w:t>Best Practices:</w:t>
-      </w:r>
-    </w:p>
-    <w:p>
-      <w:pPr>
-        <w:numPr>
-          <w:ilvl w:val="2"/>
-          <w:numId w:val="1"/>
-        </w:numPr>
-      </w:pPr>
-      <w:r>
-        <w:t>Keeping configuration organized and secure.</w:t>
-      </w:r>
-    </w:p>
-    <w:p>
-      <w:pPr>
-        <w:numPr>
-          <w:ilvl w:val="2"/>
-          <w:numId w:val="1"/>
-        </w:numPr>
-      </w:pPr>
-      <w:r>
-        <w:t>Avoiding hard-coded values in tests.</w:t>
-      </w:r>
-    </w:p>
-    <w:p>
-      <w:pPr>
-        <w:numPr>
-          <w:ilvl w:val="0"/>
-          <w:numId w:val="1"/>
-        </w:numPr>
-      </w:pPr>
-      <w:r>
-        <w:rPr>
-          <w:b/>
-        </w:rPr>
-        <w:t>Activities:</w:t>
-      </w:r>
-    </w:p>
-    <w:p>
-      <w:pPr>
-        <w:numPr>
-          <w:ilvl w:val="1"/>
-          <w:numId w:val="1"/>
-        </w:numPr>
-      </w:pPr>
-      <w:r>
-        <w:t xml:space="preserve">Configure Cypress settings using </w:t>
-      </w:r>
+        <w:t>(</w:t>
+      </w:r>
+      <w:proofErr w:type="gramEnd"/>
       <w:r>
         <w:rPr>
           <w:rStyle w:val="InlineCode"/>
           <w:highlight w:val="none"/>
         </w:rPr>
+        <w:t>)</w:t>
+      </w:r>
+      <w:r>
+        <w:t>).</w:t>
+      </w:r>
+    </w:p>
+    <w:p>
+      <w:pPr>
+        <w:numPr>
+          <w:ilvl w:val="1"/>
+          <w:numId w:val="1"/>
+        </w:numPr>
+      </w:pPr>
+      <w:r>
+        <w:rPr>
+          <w:b/>
+        </w:rPr>
+        <w:t>Best Practices:</w:t>
+      </w:r>
+    </w:p>
+    <w:p>
+      <w:pPr>
+        <w:numPr>
+          <w:ilvl w:val="2"/>
+          <w:numId w:val="1"/>
+        </w:numPr>
+      </w:pPr>
+      <w:r>
+        <w:t>Keeping configuration organized and secure.</w:t>
+      </w:r>
+    </w:p>
+    <w:p>
+      <w:pPr>
+        <w:numPr>
+          <w:ilvl w:val="2"/>
+          <w:numId w:val="1"/>
+        </w:numPr>
+      </w:pPr>
+      <w:r>
+        <w:t>Avoiding hard-coded values in tests.</w:t>
+      </w:r>
+    </w:p>
+    <w:p>
+      <w:pPr>
+        <w:numPr>
+          <w:ilvl w:val="0"/>
+          <w:numId w:val="1"/>
+        </w:numPr>
+      </w:pPr>
+      <w:r>
+        <w:rPr>
+          <w:b/>
+        </w:rPr>
+        <w:t>Activities:</w:t>
+      </w:r>
+    </w:p>
+    <w:p>
+      <w:pPr>
+        <w:numPr>
+          <w:ilvl w:val="1"/>
+          <w:numId w:val="1"/>
+        </w:numPr>
+      </w:pPr>
+      <w:r>
+        <w:t xml:space="preserve">Configure Cypress settings using </w:t>
+      </w:r>
+      <w:r>
+        <w:rPr>
+          <w:rStyle w:val="InlineCode"/>
+          <w:highlight w:val="none"/>
+        </w:rPr>
         <w:t>cypress.config.js</w:t>
       </w:r>
       <w:r>
@@ -3904,6 +3909,7 @@
         <w:rPr>
           <w:b/>
         </w:rPr>
+        <w:lastRenderedPageBreak/>
         <w:t>Resources:</w:t>
       </w:r>
     </w:p>
@@ -4042,7 +4048,6 @@
         </w:numPr>
       </w:pPr>
       <w:r>
-        <w:lastRenderedPageBreak/>
         <w:t xml:space="preserve">Installing TypeScript and necessary </w:t>
       </w:r>
       <w:proofErr w:type="spellStart"/>
@@ -4065,6 +4070,7 @@
         <w:t xml:space="preserve">Configuring </w:t>
       </w:r>
       <w:proofErr w:type="spellStart"/>
+      <w:proofErr w:type="gramStart"/>
       <w:r>
         <w:rPr>
           <w:rStyle w:val="InlineCode"/>
@@ -4073,6 +4079,7 @@
         <w:t>tsconfig.json</w:t>
       </w:r>
       <w:proofErr w:type="spellEnd"/>
+      <w:proofErr w:type="gramEnd"/>
       <w:r>
         <w:t xml:space="preserve"> for Cypress.</w:t>
       </w:r>
@@ -4290,6 +4297,7 @@
         <w:t xml:space="preserve">Utilize </w:t>
       </w:r>
       <w:proofErr w:type="spellStart"/>
+      <w:proofErr w:type="gramStart"/>
       <w:r>
         <w:rPr>
           <w:rStyle w:val="InlineCode"/>
@@ -4298,6 +4306,7 @@
         <w:t>baseUrl</w:t>
       </w:r>
       <w:proofErr w:type="spellEnd"/>
+      <w:proofErr w:type="gramEnd"/>
       <w:r>
         <w:t xml:space="preserve"> and context configurations to streamline test writing and execution.</w:t>
       </w:r>
@@ -4313,6 +4322,7 @@
         <w:rPr>
           <w:b/>
         </w:rPr>
+        <w:lastRenderedPageBreak/>
         <w:t>Content:</w:t>
       </w:r>
     </w:p>
@@ -4429,10 +4439,7 @@
         </w:numPr>
       </w:pPr>
       <w:r>
-        <w:t xml:space="preserve">Understanding Cypress contexts for </w:t>
-      </w:r>
-      <w:r>
-        <w:t>organizing tests.</w:t>
+        <w:t>Understanding Cypress contexts for organizing tests.</w:t>
       </w:r>
     </w:p>
     <w:p>
@@ -4516,7 +4523,6 @@
         </w:numPr>
       </w:pPr>
       <w:r>
-        <w:lastRenderedPageBreak/>
         <w:t xml:space="preserve">Configure </w:t>
       </w:r>
       <w:proofErr w:type="spellStart"/>
@@ -4599,6 +4605,23 @@
       </w:r>
     </w:p>
     <w:p>
+      <w:pPr>
+        <w:numPr>
+          <w:ilvl w:val="1"/>
+          <w:numId w:val="1"/>
+        </w:numPr>
+      </w:pPr>
+      <w:r>
+        <w:t xml:space="preserve">Examples of using </w:t>
+      </w:r>
+      <w:r>
+        <w:t>sessions</w:t>
+      </w:r>
+      <w:r>
+        <w:t xml:space="preserve"> in Cypress.</w:t>
+      </w:r>
+    </w:p>
+    <w:p>
       <w:r>
         <w:pict w14:anchorId="5C4E212E">
           <v:rect id="_x0000_i1028" style="width:470.3pt;height:1.5pt" o:hrstd="t" o:hr="t" fillcolor="gray" stroked="f">
@@ -4693,6 +4716,7 @@
         <w:t xml:space="preserve">Using </w:t>
       </w:r>
       <w:proofErr w:type="spellStart"/>
+      <w:proofErr w:type="gramStart"/>
       <w:r>
         <w:rPr>
           <w:rStyle w:val="InlineCode"/>
@@ -4701,6 +4725,7 @@
         <w:t>cy.intercept</w:t>
       </w:r>
       <w:proofErr w:type="spellEnd"/>
+      <w:proofErr w:type="gramEnd"/>
       <w:r>
         <w:rPr>
           <w:rStyle w:val="InlineCode"/>
@@ -4756,6 +4781,7 @@
         </w:numPr>
       </w:pPr>
       <w:r>
+        <w:lastRenderedPageBreak/>
         <w:t>Validating API responses.</w:t>
       </w:r>
     </w:p>
@@ -4916,7 +4942,6 @@
         </w:numPr>
       </w:pPr>
       <w:r>
-        <w:lastRenderedPageBreak/>
         <w:t>Explore Cypress plugins and extensions to enhance testing capabilities.</w:t>
       </w:r>
     </w:p>
@@ -5085,10 +5110,7 @@
         </w:numPr>
       </w:pPr>
       <w:r>
-        <w:t xml:space="preserve">Install and configure a </w:t>
-      </w:r>
-      <w:r>
-        <w:t>Cypress plugin in a sample project.</w:t>
+        <w:t>Install and configure a Cypress plugin in a sample project.</w:t>
       </w:r>
     </w:p>
     <w:p>
@@ -5140,6 +5162,7 @@
         </w:numPr>
       </w:pPr>
       <w:r>
+        <w:lastRenderedPageBreak/>
         <w:t>Examples of Cypress plugins and their usage.</w:t>
       </w:r>
     </w:p>
@@ -5276,6 +5299,7 @@
         <w:t>Implementing effective waiting strategies (</w:t>
       </w:r>
       <w:proofErr w:type="spellStart"/>
+      <w:proofErr w:type="gramStart"/>
       <w:r>
         <w:rPr>
           <w:rStyle w:val="InlineCode"/>
@@ -5284,6 +5308,7 @@
         <w:t>cy.wait</w:t>
       </w:r>
       <w:proofErr w:type="spellEnd"/>
+      <w:proofErr w:type="gramEnd"/>
       <w:r>
         <w:rPr>
           <w:rStyle w:val="InlineCode"/>
@@ -5303,7 +5328,6 @@
         </w:numPr>
       </w:pPr>
       <w:r>
-        <w:lastRenderedPageBreak/>
         <w:t>Using retries and intelligent selectors to reduce flakiness.</w:t>
       </w:r>
     </w:p>
@@ -5340,10 +5364,7 @@
         </w:numPr>
       </w:pPr>
       <w:r>
-        <w:t xml:space="preserve">Writing </w:t>
-      </w:r>
-      <w:r>
-        <w:t>maintainable and scalable tests.</w:t>
+        <w:t>Writing maintainable and scalable tests.</w:t>
       </w:r>
     </w:p>
     <w:p>
@@ -5500,6 +5521,7 @@
         </w:rPr>
       </w:pPr>
       <w:r>
+        <w:lastRenderedPageBreak/>
         <w:t>Lesson 18: Cypress Dashboard, Reporting, and Continuous Integration and Delivery (CI/CD)</w:t>
       </w:r>
     </w:p>
@@ -5655,7 +5677,6 @@
         </w:numPr>
       </w:pPr>
       <w:r>
-        <w:lastRenderedPageBreak/>
         <w:t>Analyzing test results and metrics.</w:t>
       </w:r>
     </w:p>
@@ -5716,8 +5737,13 @@
       <w:r>
         <w:t xml:space="preserve">Automating test execution on code </w:t>
       </w:r>
-      <w:r>
-        <w:t>commits and deployments.</w:t>
+      <w:proofErr w:type="gramStart"/>
+      <w:r>
+        <w:t>commits</w:t>
+      </w:r>
+      <w:proofErr w:type="gramEnd"/>
+      <w:r>
+        <w:t xml:space="preserve"> and deployments.</w:t>
       </w:r>
     </w:p>
     <w:p>
@@ -6031,7 +6057,6 @@
         <w:rPr>
           <w:b/>
         </w:rPr>
-        <w:lastRenderedPageBreak/>
         <w:t>Resources for Further Learning:</w:t>
       </w:r>
     </w:p>
@@ -6079,21 +6104,26 @@
         </w:numPr>
       </w:pPr>
       <w:r>
-        <w:t xml:space="preserve">Discuss scenarios where advanced </w:t>
-      </w:r>
-      <w:r>
-        <w:t>topics would be beneficial.</w:t>
-      </w:r>
-    </w:p>
-    <w:p>
-      <w:pPr>
-        <w:numPr>
-          <w:ilvl w:val="1"/>
-          <w:numId w:val="1"/>
-        </w:numPr>
-      </w:pPr>
-      <w:r>
-        <w:t>Provide guidance on how to continue learning these topics post-course.</w:t>
+        <w:t>Discuss scenarios where advanced topics would be beneficial.</w:t>
+      </w:r>
+    </w:p>
+    <w:p>
+      <w:pPr>
+        <w:numPr>
+          <w:ilvl w:val="1"/>
+          <w:numId w:val="1"/>
+        </w:numPr>
+      </w:pPr>
+      <w:r>
+        <w:t xml:space="preserve">Provide guidance on how to continue learning these </w:t>
+      </w:r>
+      <w:proofErr w:type="gramStart"/>
+      <w:r>
+        <w:t>topics</w:t>
+      </w:r>
+      <w:proofErr w:type="gramEnd"/>
+      <w:r>
+        <w:t xml:space="preserve"> post-course.</w:t>
       </w:r>
     </w:p>
     <w:p>
@@ -6181,7 +6211,15 @@
         </w:numPr>
       </w:pPr>
       <w:r>
-        <w:t>Review key course content and discuss next steps for continued learning.</w:t>
+        <w:t xml:space="preserve">Review key course content and discuss </w:t>
+      </w:r>
+      <w:proofErr w:type="gramStart"/>
+      <w:r>
+        <w:t>next</w:t>
+      </w:r>
+      <w:proofErr w:type="gramEnd"/>
+      <w:r>
+        <w:t xml:space="preserve"> steps for continued learning.</w:t>
       </w:r>
     </w:p>
     <w:p>
@@ -6231,6 +6269,7 @@
         </w:numPr>
       </w:pPr>
       <w:r>
+        <w:lastRenderedPageBreak/>
         <w:t>Implementing Page Object Model, fixtures, environment variables, and assertions.</w:t>
       </w:r>
     </w:p>
@@ -6386,7 +6425,6 @@
         </w:numPr>
       </w:pPr>
       <w:r>
-        <w:lastRenderedPageBreak/>
         <w:t>Participate in a course-wide review and discussion.</w:t>
       </w:r>
     </w:p>
@@ -6509,7 +6547,15 @@
         </w:numPr>
       </w:pPr>
       <w:r>
-        <w:t>Quizzes or mini-projects at the end of each module to gauge progress.</w:t>
+        <w:t xml:space="preserve">Quizzes or </w:t>
+      </w:r>
+      <w:proofErr w:type="gramStart"/>
+      <w:r>
+        <w:t>mini-projects</w:t>
+      </w:r>
+      <w:proofErr w:type="gramEnd"/>
+      <w:r>
+        <w:t xml:space="preserve"> at the end of each module to gauge progress.</w:t>
       </w:r>
     </w:p>
     <w:p>
@@ -6559,6 +6605,7 @@
         </w:numPr>
       </w:pPr>
       <w:r>
+        <w:lastRenderedPageBreak/>
         <w:t>Encourage the formation of study groups or forums where students can ask questions, share knowledge, and collaborate on projects.</w:t>
       </w:r>
     </w:p>
@@ -6668,9 +6715,11 @@
           <w:b w:val="0"/>
         </w:rPr>
       </w:pPr>
+      <w:proofErr w:type="gramStart"/>
       <w:r>
         <w:t>Competencies</w:t>
       </w:r>
+      <w:proofErr w:type="gramEnd"/>
     </w:p>
     <w:p>
       <w:r>
@@ -6712,8 +6761,13 @@
           <w:numId w:val="1"/>
         </w:numPr>
       </w:pPr>
-      <w:r>
-        <w:t>Understanding of JavaScript basics, including variables, data types, operators, control structures (loops and conditionals), functions, arrays, and objects.</w:t>
+      <w:proofErr w:type="gramStart"/>
+      <w:r>
+        <w:t>Understanding of</w:t>
+      </w:r>
+      <w:proofErr w:type="gramEnd"/>
+      <w:r>
+        <w:t xml:space="preserve"> JavaScript basics, including variables, data types, operators, control structures (loops and conditionals), functions, arrays, and objects.</w:t>
       </w:r>
     </w:p>
     <w:p>
@@ -7018,7 +7072,15 @@
         </w:numPr>
       </w:pPr>
       <w:r>
-        <w:t>Capability to perform basic API testing by intercepting and mocking network requests, and validating API responses.</w:t>
+        <w:t xml:space="preserve">Capability to perform basic API testing by intercepting and mocking network </w:t>
+      </w:r>
+      <w:proofErr w:type="gramStart"/>
+      <w:r>
+        <w:t>requests, and</w:t>
+      </w:r>
+      <w:proofErr w:type="gramEnd"/>
+      <w:r>
+        <w:t xml:space="preserve"> validating API responses.</w:t>
       </w:r>
     </w:p>
     <w:p>
@@ -7132,10 +7194,7 @@
         </w:numPr>
       </w:pPr>
       <w:r>
-        <w:t xml:space="preserve">Basic </w:t>
-      </w:r>
-      <w:r>
-        <w:t>knowledge of using TypeScript with Cypress to enhance code quality and maintainability (optional but encouraged).</w:t>
+        <w:t>Basic knowledge of using TypeScript with Cypress to enhance code quality and maintainability (optional but encouraged).</w:t>
       </w:r>
     </w:p>
     <w:p>
@@ -7302,8 +7361,13 @@
       <w:r>
         <w:t xml:space="preserve">With these competencies, </w:t>
       </w:r>
-      <w:r>
-        <w:t>absolvents can take on the following work responsibilities in their current or future roles:</w:t>
+      <w:proofErr w:type="gramStart"/>
+      <w:r>
+        <w:t>absolvents</w:t>
+      </w:r>
+      <w:proofErr w:type="gramEnd"/>
+      <w:r>
+        <w:t xml:space="preserve"> can take on the following work responsibilities in their current or future roles:</w:t>
       </w:r>
     </w:p>
     <w:p>
@@ -7377,11 +7441,19 @@
           <w:numId w:val="2"/>
         </w:numPr>
       </w:pPr>
-      <w:r>
-        <w:rPr>
-          <w:b/>
-        </w:rPr>
-        <w:t>Test Execution and Maintenance:</w:t>
+      <w:proofErr w:type="gramStart"/>
+      <w:r>
+        <w:rPr>
+          <w:b/>
+        </w:rPr>
+        <w:t>Test Execution</w:t>
+      </w:r>
+      <w:proofErr w:type="gramEnd"/>
+      <w:r>
+        <w:rPr>
+          <w:b/>
+        </w:rPr>
+        <w:t xml:space="preserve"> and Maintenance:</w:t>
       </w:r>
     </w:p>
     <w:p>
@@ -7825,10 +7897,7 @@
         </w:rPr>
       </w:pPr>
       <w:r>
-        <w:t xml:space="preserve">Potential Job Roles for </w:t>
-      </w:r>
-      <w:r>
-        <w:t>Absolvents</w:t>
+        <w:t>Potential Job Roles for Absolvents</w:t>
       </w:r>
     </w:p>
     <w:p>
@@ -7998,7 +8067,15 @@
         <w:t>Objectives and Outcomes:</w:t>
       </w:r>
       <w:r>
-        <w:t xml:space="preserve"> Clearly define what each lesson aims to achieve and the skills students will acquire.</w:t>
+        <w:t xml:space="preserve"> Clearly define what each lesson aims to </w:t>
+      </w:r>
+      <w:proofErr w:type="gramStart"/>
+      <w:r>
+        <w:t>achieve</w:t>
+      </w:r>
+      <w:proofErr w:type="gramEnd"/>
+      <w:r>
+        <w:t xml:space="preserve"> and the skills students will acquire.</w:t>
       </w:r>
     </w:p>
     <w:p>
@@ -8066,7 +8143,15 @@
         <w:t>Assessments:</w:t>
       </w:r>
       <w:r>
-        <w:t xml:space="preserve"> Create quizzes or mini-projects to evaluate student understanding and progress.</w:t>
+        <w:t xml:space="preserve"> Create quizzes or </w:t>
+      </w:r>
+      <w:proofErr w:type="gramStart"/>
+      <w:r>
+        <w:t>mini-projects</w:t>
+      </w:r>
+      <w:proofErr w:type="gramEnd"/>
+      <w:r>
+        <w:t xml:space="preserve"> to evaluate student understanding and progress.</w:t>
       </w:r>
     </w:p>
     <w:p>
@@ -8415,7 +8500,15 @@
     </w:p>
     <w:p>
       <w:r>
-        <w:t>If you have any more questions or need further assistance as you develop and implement your course, feel free to reach out. Wishing you and your students great success!</w:t>
+        <w:t xml:space="preserve">If you have any more questions or need further assistance as you develop and implement your course, feel free to reach out. Wishing you and your </w:t>
+      </w:r>
+      <w:proofErr w:type="gramStart"/>
+      <w:r>
+        <w:t>students</w:t>
+      </w:r>
+      <w:proofErr w:type="gramEnd"/>
+      <w:r>
+        <w:t xml:space="preserve"> great success!</w:t>
       </w:r>
     </w:p>
     <w:p>
@@ -8437,7 +8530,7 @@
 </file>
 
 <file path=word/numbering.xml><?xml version="1.0" encoding="utf-8"?>
-<w:numbering xmlns:wpc="http://schemas.microsoft.com/office/word/2010/wordprocessingCanvas" xmlns:cx="http://schemas.microsoft.com/office/drawing/2014/chartex" xmlns:cx1="http://schemas.microsoft.com/office/drawing/2015/9/8/chartex" xmlns:cx2="http://schemas.microsoft.com/office/drawing/2015/10/21/chartex" xmlns:cx3="http://schemas.microsoft.com/office/drawing/2016/5/9/chartex" xmlns:cx4="http://schemas.microsoft.com/office/drawing/2016/5/10/chartex" xmlns:cx5="http://schemas.microsoft.com/office/drawing/2016/5/11/chartex" xmlns:cx6="http://schemas.microsoft.com/office/drawing/2016/5/12/chartex" xmlns:cx7="http://schemas.microsoft.com/office/drawing/2016/5/13/chartex" xmlns:cx8="http://schemas.microsoft.com/office/drawing/2016/5/14/chartex" xmlns:mc="http://schemas.openxmlformats.org/markup-compatibility/2006" xmlns:aink="http://schemas.microsoft.com/office/drawing/2016/ink" xmlns:am3d="http://schemas.microsoft.com/office/drawing/2017/model3d" xmlns:o="urn:schemas-microsoft-com:office:office" xmlns:oel="http://schemas.microsoft.com/office/2019/extlst" xmlns:r="http://schemas.openxmlformats.org/officeDocument/2006/relationships" xmlns:m="http://schemas.openxmlformats.org/officeDocument/2006/math" xmlns:v="urn:schemas-microsoft-com:vml" xmlns:wp14="http://schemas.microsoft.com/office/word/2010/wordprocessingDrawing" xmlns:wp="http://schemas.openxmlformats.org/drawingml/2006/wordprocessingDrawing" xmlns:w10="urn:schemas-microsoft-com:office:word" xmlns:w="http://schemas.openxmlformats.org/wordprocessingml/2006/main" xmlns:w14="http://schemas.microsoft.com/office/word/2010/wordml" xmlns:w15="http://schemas.microsoft.com/office/word/2012/wordml" xmlns:w16cex="http://schemas.microsoft.com/office/word/2018/wordml/cex" xmlns:w16cid="http://schemas.microsoft.com/office/word/2016/wordml/cid" xmlns:w16="http://schemas.microsoft.com/office/word/2018/wordml" xmlns:w16du="http://schemas.microsoft.com/office/word/2023/wordml/word16du" xmlns:w16sdtdh="http://schemas.microsoft.com/office/word/2020/wordml/sdtdatahash" xmlns:w16se="http://schemas.microsoft.com/office/word/2015/wordml/symex" xmlns:wpg="http://schemas.microsoft.com/office/word/2010/wordprocessingGroup" xmlns:wpi="http://schemas.microsoft.com/office/word/2010/wordprocessingInk" xmlns:wne="http://schemas.microsoft.com/office/word/2006/wordml" xmlns:wps="http://schemas.microsoft.com/office/word/2010/wordprocessingShape" mc:Ignorable="w14 w15 w16se w16cid w16 w16cex w16sdtdh w16du wp14">
+<w:numbering xmlns:wpc="http://schemas.microsoft.com/office/word/2010/wordprocessingCanvas" xmlns:cx="http://schemas.microsoft.com/office/drawing/2014/chartex" xmlns:cx1="http://schemas.microsoft.com/office/drawing/2015/9/8/chartex" xmlns:cx2="http://schemas.microsoft.com/office/drawing/2015/10/21/chartex" xmlns:cx3="http://schemas.microsoft.com/office/drawing/2016/5/9/chartex" xmlns:cx4="http://schemas.microsoft.com/office/drawing/2016/5/10/chartex" xmlns:cx5="http://schemas.microsoft.com/office/drawing/2016/5/11/chartex" xmlns:cx6="http://schemas.microsoft.com/office/drawing/2016/5/12/chartex" xmlns:cx7="http://schemas.microsoft.com/office/drawing/2016/5/13/chartex" xmlns:cx8="http://schemas.microsoft.com/office/drawing/2016/5/14/chartex" xmlns:mc="http://schemas.openxmlformats.org/markup-compatibility/2006" xmlns:aink="http://schemas.microsoft.com/office/drawing/2016/ink" xmlns:am3d="http://schemas.microsoft.com/office/drawing/2017/model3d" xmlns:o="urn:schemas-microsoft-com:office:office" xmlns:oel="http://schemas.microsoft.com/office/2019/extlst" xmlns:r="http://schemas.openxmlformats.org/officeDocument/2006/relationships" xmlns:m="http://schemas.openxmlformats.org/officeDocument/2006/math" xmlns:v="urn:schemas-microsoft-com:vml" xmlns:wp14="http://schemas.microsoft.com/office/word/2010/wordprocessingDrawing" xmlns:wp="http://schemas.openxmlformats.org/drawingml/2006/wordprocessingDrawing" xmlns:w10="urn:schemas-microsoft-com:office:word" xmlns:w="http://schemas.openxmlformats.org/wordprocessingml/2006/main" xmlns:w14="http://schemas.microsoft.com/office/word/2010/wordml" xmlns:w15="http://schemas.microsoft.com/office/word/2012/wordml" xmlns:w16cex="http://schemas.microsoft.com/office/word/2018/wordml/cex" xmlns:w16cid="http://schemas.microsoft.com/office/word/2016/wordml/cid" xmlns:w16="http://schemas.microsoft.com/office/word/2018/wordml" xmlns:w16du="http://schemas.microsoft.com/office/word/2023/wordml/word16du" xmlns:w16sdtdh="http://schemas.microsoft.com/office/word/2020/wordml/sdtdatahash" xmlns:w16sdtfl="http://schemas.microsoft.com/office/word/2024/wordml/sdtformatlock" xmlns:w16se="http://schemas.microsoft.com/office/word/2015/wordml/symex" xmlns:wpg="http://schemas.microsoft.com/office/word/2010/wordprocessingGroup" xmlns:wpi="http://schemas.microsoft.com/office/word/2010/wordprocessingInk" xmlns:wne="http://schemas.microsoft.com/office/word/2006/wordml" xmlns:wps="http://schemas.microsoft.com/office/word/2010/wordprocessingShape" mc:Ignorable="w14 w15 w16se w16cid w16 w16cex w16sdtdh w16sdtfl w16du wp14">
   <w:abstractNum w:abstractNumId="0" w15:restartNumberingAfterBreak="0">
     <w:nsid w:val="00000001"/>
     <w:multiLevelType w:val="hybridMultilevel"/>
@@ -8721,7 +8814,7 @@
 </file>
 
 <file path=word/styles.xml><?xml version="1.0" encoding="utf-8"?>
-<w:styles xmlns:mc="http://schemas.openxmlformats.org/markup-compatibility/2006" xmlns:r="http://schemas.openxmlformats.org/officeDocument/2006/relationships" xmlns:w="http://schemas.openxmlformats.org/wordprocessingml/2006/main" xmlns:w14="http://schemas.microsoft.com/office/word/2010/wordml" xmlns:w15="http://schemas.microsoft.com/office/word/2012/wordml" xmlns:w16cex="http://schemas.microsoft.com/office/word/2018/wordml/cex" xmlns:w16cid="http://schemas.microsoft.com/office/word/2016/wordml/cid" xmlns:w16="http://schemas.microsoft.com/office/word/2018/wordml" xmlns:w16du="http://schemas.microsoft.com/office/word/2023/wordml/word16du" xmlns:w16sdtdh="http://schemas.microsoft.com/office/word/2020/wordml/sdtdatahash" xmlns:w16se="http://schemas.microsoft.com/office/word/2015/wordml/symex" mc:Ignorable="w14 w15 w16se w16cid w16 w16cex w16sdtdh w16du">
+<w:styles xmlns:mc="http://schemas.openxmlformats.org/markup-compatibility/2006" xmlns:r="http://schemas.openxmlformats.org/officeDocument/2006/relationships" xmlns:w="http://schemas.openxmlformats.org/wordprocessingml/2006/main" xmlns:w14="http://schemas.microsoft.com/office/word/2010/wordml" xmlns:w15="http://schemas.microsoft.com/office/word/2012/wordml" xmlns:w16cex="http://schemas.microsoft.com/office/word/2018/wordml/cex" xmlns:w16cid="http://schemas.microsoft.com/office/word/2016/wordml/cid" xmlns:w16="http://schemas.microsoft.com/office/word/2018/wordml" xmlns:w16du="http://schemas.microsoft.com/office/word/2023/wordml/word16du" xmlns:w16sdtdh="http://schemas.microsoft.com/office/word/2020/wordml/sdtdatahash" xmlns:w16sdtfl="http://schemas.microsoft.com/office/word/2024/wordml/sdtformatlock" xmlns:w16se="http://schemas.microsoft.com/office/word/2015/wordml/symex" mc:Ignorable="w14 w15 w16se w16cid w16 w16cex w16sdtdh w16sdtfl w16du">
   <w:docDefaults>
     <w:rPrDefault>
       <w:rPr>

</xml_diff>